<commit_message>
credentials no longer hardcoded
</commit_message>
<xml_diff>
--- a/docs/meetingnotes.docx
+++ b/docs/meetingnotes.docx
@@ -37,18 +37,6 @@
     <w:p>
       <w:pPr>
         <w:pStyle w:val="Normal"/>
-        <w:rPr/>
-      </w:pPr>
-      <w:r>
-        <w:rPr>
-          <w:rFonts w:ascii="Georgia" w:hAnsi="Georgia"/>
-        </w:rPr>
-        <w:t>Need to have two printers, one for reports and another for receipts.</w:t>
-      </w:r>
-    </w:p>
-    <w:p>
-      <w:pPr>
-        <w:pStyle w:val="Normal"/>
         <w:rPr>
           <w:rFonts w:ascii="Georgia" w:hAnsi="Georgia"/>
         </w:rPr>
@@ -81,13 +69,12 @@
         <w:bidi w:val="0"/>
         <w:spacing w:lineRule="auto" w:line="259" w:before="0" w:after="160"/>
         <w:jc w:val="left"/>
-        <w:rPr/>
-      </w:pPr>
-      <w:r>
         <w:rPr>
           <w:rFonts w:ascii="Georgia" w:hAnsi="Georgia"/>
         </w:rPr>
-        <w:t>There should be a control object between Customer Interface and Inventory Manager.</w:t>
+      </w:pPr>
+      <w:r>
+        <w:rPr/>
       </w:r>
     </w:p>
     <w:sectPr>
@@ -97,7 +84,7 @@
       <w:pgNumType w:fmt="decimal"/>
       <w:formProt w:val="false"/>
       <w:textDirection w:val="lrTb"/>
-      <w:docGrid w:type="default" w:linePitch="360" w:charSpace="4294965247"/>
+      <w:docGrid w:type="default" w:linePitch="360" w:charSpace="0"/>
     </w:sectPr>
   </w:body>
 </w:document>
@@ -109,7 +96,6 @@
     <w:rPrDefault>
       <w:rPr>
         <w:rFonts w:ascii="Calibri" w:hAnsi="Calibri" w:eastAsia="Calibri" w:cs="" w:asciiTheme="minorHAnsi" w:cstheme="minorBidi" w:eastAsiaTheme="minorHAnsi" w:hAnsiTheme="minorHAnsi"/>
-        <w:sz w:val="22"/>
         <w:szCs w:val="22"/>
         <w:lang w:val="en-US" w:eastAsia="en-US" w:bidi="ar-SA"/>
       </w:rPr>
@@ -506,7 +492,8 @@
     </w:pPr>
     <w:rPr>
       <w:rFonts w:ascii="Calibri" w:hAnsi="Calibri" w:eastAsia="Calibri" w:cs="" w:asciiTheme="minorHAnsi" w:cstheme="minorBidi" w:eastAsiaTheme="minorHAnsi" w:hAnsiTheme="minorHAnsi"/>
-      <w:color w:val="auto"/>
+      <w:color w:val="00000A"/>
+      <w:kern w:val="0"/>
       <w:sz w:val="22"/>
       <w:szCs w:val="22"/>
       <w:lang w:val="en-US" w:eastAsia="en-US" w:bidi="ar-SA"/>
@@ -526,7 +513,7 @@
     <w:next w:val="TextBody"/>
     <w:qFormat/>
     <w:pPr>
-      <w:keepNext/>
+      <w:keepNext w:val="true"/>
       <w:spacing w:before="240" w:after="120"/>
     </w:pPr>
     <w:rPr>

</xml_diff>